<commit_message>
estudo dos modelos teóricos e revisão da implementação econométrica
</commit_message>
<xml_diff>
--- a/docs/Conceitos chave Artigo Macro 2.docx
+++ b/docs/Conceitos chave Artigo Macro 2.docx
@@ -3149,16 +3149,24 @@
           <w:numId w:val="7"/>
         </w:numPr>
         <w:spacing w:lineRule="auto" w:line="240"/>
-        <w:rPr/>
-      </w:pPr>
-      <w:r>
-        <w:rPr>
-          <w:rFonts w:eastAsia="Georgia" w:cs="Georgia"/>
+        <w:rPr>
+          <w:rFonts w:cstheme="minorBidi" w:eastAsiaTheme="minorHAnsi" w:hAnsiTheme="minorHAnsi"/>
+          <w:highlight w:val="none"/>
+          <w:shd w:fill="FFFF00" w:val="clear"/>
+        </w:rPr>
+      </w:pPr>
+      <w:r>
+        <w:rPr>
+          <w:rFonts w:eastAsia="Georgia" w:cs="Georgia" w:hAnsiTheme="minorHAnsi"/>
+          <w:shd w:fill="FFFF00" w:val="clear"/>
         </w:rPr>
         <w:t xml:space="preserve">Típico para Brasil: </w:t>
       </w:r>
       <w:r>
-        <w:rPr/>
+        <w:rPr>
+          <w:rFonts w:cstheme="minorBidi" w:eastAsiaTheme="minorHAnsi" w:hAnsiTheme="minorHAnsi"/>
+          <w:shd w:fill="FFFF00" w:val="clear"/>
+        </w:rPr>
       </w:r>
       <m:oMath xmlns:m="http://schemas.openxmlformats.org/officeDocument/2006/math">
         <m:r>
@@ -3855,29 +3863,49 @@
       <w:r>
         <w:rPr/>
         <w:br/>
+      </w:r>
+      <w:r>
+        <w:rPr>
+          <w:rFonts w:cstheme="minorBidi" w:eastAsiaTheme="minorHAnsi" w:hAnsiTheme="minorHAnsi"/>
+          <w:shd w:fill="FFFF00" w:val="clear"/>
+        </w:rPr>
         <w:t xml:space="preserve">O Banco Central satisfaz o </w:t>
       </w:r>
       <w:r>
         <w:rPr>
+          <w:rFonts w:cstheme="minorBidi" w:eastAsiaTheme="minorHAnsi" w:hAnsiTheme="minorHAnsi"/>
           <w:b/>
+          <w:shd w:fill="FFFF00" w:val="clear"/>
         </w:rPr>
         <w:t>Princípio de Taylor</w:t>
       </w:r>
       <w:r>
-        <w:rPr/>
+        <w:rPr>
+          <w:rFonts w:cstheme="minorBidi" w:eastAsiaTheme="minorHAnsi" w:hAnsiTheme="minorHAnsi"/>
+          <w:shd w:fill="FFFF00" w:val="clear"/>
+        </w:rPr>
         <w:t xml:space="preserve"> quando aumenta a taxa de juros nominal (real) </w:t>
       </w:r>
       <w:r>
         <w:rPr>
+          <w:rFonts w:cstheme="minorBidi" w:eastAsiaTheme="minorHAnsi" w:hAnsiTheme="minorHAnsi"/>
           <w:i/>
+          <w:shd w:fill="FFFF00" w:val="clear"/>
         </w:rPr>
         <w:t>mais do que proporcionalmente</w:t>
       </w:r>
       <w:r>
         <w:rPr>
-          <w:rFonts w:eastAsia="Georgia" w:cs="Georgia"/>
-        </w:rPr>
-        <w:t xml:space="preserve"> ao aumento de inflação. Formalmente:</w:t>
+          <w:rFonts w:eastAsia="Georgia" w:cs="Georgia" w:hAnsiTheme="minorHAnsi"/>
+          <w:shd w:fill="FFFF00" w:val="clear"/>
+        </w:rPr>
+        <w:t xml:space="preserve"> ao aumento de inflação. </w:t>
+      </w:r>
+      <w:r>
+        <w:rPr>
+          <w:rFonts w:eastAsia="Georgia" w:cs="Georgia"/>
+        </w:rPr>
+        <w:t>Formalmente:</w:t>
       </w:r>
     </w:p>
     <w:p>
@@ -4047,10 +4075,17 @@
           <w:numId w:val="10"/>
         </w:numPr>
         <w:spacing w:lineRule="auto" w:line="240"/>
-        <w:rPr/>
-      </w:pPr>
-      <w:r>
-        <w:rPr/>
+        <w:rPr>
+          <w:rFonts w:cstheme="minorBidi" w:eastAsiaTheme="minorHAnsi" w:hAnsiTheme="minorHAnsi"/>
+          <w:highlight w:val="none"/>
+          <w:shd w:fill="FFFF00" w:val="clear"/>
+        </w:rPr>
+      </w:pPr>
+      <w:r>
+        <w:rPr>
+          <w:rFonts w:cstheme="minorBidi" w:eastAsiaTheme="minorHAnsi" w:hAnsiTheme="minorHAnsi"/>
+          <w:shd w:fill="FFFF00" w:val="clear"/>
+        </w:rPr>
       </w:r>
       <m:oMath xmlns:m="http://schemas.openxmlformats.org/officeDocument/2006/math">
         <m:sSub>
@@ -4086,19 +4121,23 @@
       </m:oMath>
       <w:r>
         <w:rPr>
-          <w:rFonts w:eastAsia="Georgia" w:cs="Georgia"/>
+          <w:rFonts w:eastAsia="Georgia" w:cs="Georgia" w:hAnsiTheme="minorHAnsi"/>
+          <w:shd w:fill="FFFF00" w:val="clear"/>
         </w:rPr>
         <w:t xml:space="preserve">: BC é </w:t>
       </w:r>
       <w:r>
         <w:rPr>
+          <w:rFonts w:cstheme="minorBidi" w:eastAsiaTheme="minorHAnsi" w:hAnsiTheme="minorHAnsi"/>
           <w:b/>
+          <w:shd w:fill="FFFF00" w:val="clear"/>
         </w:rPr>
         <w:t>"acomodatício"</w:t>
       </w:r>
       <w:r>
         <w:rPr>
-          <w:rFonts w:eastAsia="Georgia" w:cs="Georgia"/>
+          <w:rFonts w:eastAsia="Georgia" w:cs="Georgia" w:hAnsiTheme="minorHAnsi"/>
+          <w:shd w:fill="FFFF00" w:val="clear"/>
         </w:rPr>
         <w:t xml:space="preserve"> — não fecha a tesoura suficientemente; inflação ganha inercia</w:t>
       </w:r>
@@ -4111,10 +4150,17 @@
           <w:numId w:val="10"/>
         </w:numPr>
         <w:spacing w:lineRule="auto" w:line="240"/>
-        <w:rPr/>
-      </w:pPr>
-      <w:r>
-        <w:rPr/>
+        <w:rPr>
+          <w:rFonts w:cstheme="minorBidi" w:eastAsiaTheme="minorHAnsi" w:hAnsiTheme="minorHAnsi"/>
+          <w:highlight w:val="none"/>
+          <w:shd w:fill="FFFF00" w:val="clear"/>
+        </w:rPr>
+      </w:pPr>
+      <w:r>
+        <w:rPr>
+          <w:rFonts w:cstheme="minorBidi" w:eastAsiaTheme="minorHAnsi" w:hAnsiTheme="minorHAnsi"/>
+          <w:shd w:fill="FFFF00" w:val="clear"/>
+        </w:rPr>
       </w:r>
       <m:oMath xmlns:m="http://schemas.openxmlformats.org/officeDocument/2006/math">
         <m:sSub>
@@ -4150,13 +4196,16 @@
       </m:oMath>
       <w:r>
         <w:rPr>
-          <w:rFonts w:eastAsia="Georgia" w:cs="Georgia"/>
+          <w:rFonts w:eastAsia="Georgia" w:cs="Georgia" w:hAnsiTheme="minorHAnsi"/>
+          <w:shd w:fill="FFFF00" w:val="clear"/>
         </w:rPr>
         <w:t xml:space="preserve">: BC apenas acompanha a inflação em termos nominais (taxa real constante) — </w:t>
       </w:r>
       <w:r>
         <w:rPr>
+          <w:rFonts w:cstheme="minorBidi" w:eastAsiaTheme="minorHAnsi" w:hAnsiTheme="minorHAnsi"/>
           <w:b/>
+          <w:shd w:fill="FFFF00" w:val="clear"/>
         </w:rPr>
         <w:t>passivo</w:t>
       </w:r>
@@ -4169,10 +4218,17 @@
           <w:numId w:val="10"/>
         </w:numPr>
         <w:spacing w:lineRule="auto" w:line="240"/>
-        <w:rPr/>
-      </w:pPr>
-      <w:r>
-        <w:rPr/>
+        <w:rPr>
+          <w:rFonts w:cstheme="minorBidi" w:eastAsiaTheme="minorHAnsi" w:hAnsiTheme="minorHAnsi"/>
+          <w:highlight w:val="none"/>
+          <w:shd w:fill="FFFF00" w:val="clear"/>
+        </w:rPr>
+      </w:pPr>
+      <w:r>
+        <w:rPr>
+          <w:rFonts w:cstheme="minorBidi" w:eastAsiaTheme="minorHAnsi" w:hAnsiTheme="minorHAnsi"/>
+          <w:shd w:fill="FFFF00" w:val="clear"/>
+        </w:rPr>
       </w:r>
       <m:oMath xmlns:m="http://schemas.openxmlformats.org/officeDocument/2006/math">
         <m:sSub>
@@ -4207,24 +4263,32 @@
         </m:r>
       </m:oMath>
       <w:r>
-        <w:rPr/>
+        <w:rPr>
+          <w:rFonts w:cstheme="minorBidi" w:eastAsiaTheme="minorHAnsi" w:hAnsiTheme="minorHAnsi"/>
+          <w:shd w:fill="FFFF00" w:val="clear"/>
+        </w:rPr>
         <w:t xml:space="preserve">: BC </w:t>
       </w:r>
       <w:r>
         <w:rPr>
+          <w:rFonts w:cstheme="minorBidi" w:eastAsiaTheme="minorHAnsi" w:hAnsiTheme="minorHAnsi"/>
           <w:b/>
+          <w:shd w:fill="FFFF00" w:val="clear"/>
         </w:rPr>
         <w:t>aperta a política</w:t>
       </w:r>
       <w:r>
         <w:rPr>
-          <w:rFonts w:eastAsia="Georgia" w:cs="Georgia"/>
+          <w:rFonts w:eastAsia="Georgia" w:cs="Georgia" w:hAnsiTheme="minorHAnsi"/>
+          <w:shd w:fill="FFFF00" w:val="clear"/>
         </w:rPr>
         <w:t xml:space="preserve"> em termos reais quando inflação sobe — </w:t>
       </w:r>
       <w:r>
         <w:rPr>
+          <w:rFonts w:cstheme="minorBidi" w:eastAsiaTheme="minorHAnsi" w:hAnsiTheme="minorHAnsi"/>
           <w:b/>
+          <w:shd w:fill="FFFF00" w:val="clear"/>
         </w:rPr>
         <w:t>ativo</w:t>
       </w:r>
@@ -4247,43 +4311,53 @@
       </w:r>
       <w:r>
         <w:rPr>
-          <w:rFonts w:eastAsia="Georgia" w:cs="Georgia"/>
+          <w:rFonts w:eastAsia="Georgia" w:cs="Georgia" w:hAnsiTheme="minorHAnsi"/>
+          <w:shd w:fill="81D41A" w:val="clear"/>
         </w:rPr>
         <w:t xml:space="preserve">O Princípio de Taylor é </w:t>
       </w:r>
       <w:r>
         <w:rPr>
+          <w:rFonts w:cstheme="minorBidi" w:eastAsiaTheme="minorHAnsi" w:hAnsiTheme="minorHAnsi"/>
           <w:i/>
+          <w:shd w:fill="81D41A" w:val="clear"/>
         </w:rPr>
         <w:t>condição necessária</w:t>
       </w:r>
       <w:r>
         <w:rPr>
-          <w:rFonts w:eastAsia="Georgia" w:cs="Georgia"/>
+          <w:rFonts w:eastAsia="Georgia" w:cs="Georgia" w:hAnsiTheme="minorHAnsi"/>
+          <w:shd w:fill="81D41A" w:val="clear"/>
         </w:rPr>
         <w:t xml:space="preserve"> (mas não suficiente) para que o modelo NK tenha um equilíbrio único (</w:t>
       </w:r>
       <w:r>
         <w:rPr>
+          <w:rFonts w:cstheme="minorBidi" w:eastAsiaTheme="minorHAnsi" w:hAnsiTheme="minorHAnsi"/>
           <w:i/>
+          <w:shd w:fill="81D41A" w:val="clear"/>
         </w:rPr>
         <w:t>determinate</w:t>
       </w:r>
       <w:r>
         <w:rPr>
-          <w:rFonts w:eastAsia="Georgia" w:cs="Georgia"/>
+          <w:rFonts w:eastAsia="Georgia" w:cs="Georgia" w:hAnsiTheme="minorHAnsi"/>
+          <w:shd w:fill="81D41A" w:val="clear"/>
         </w:rPr>
         <w:t>). Sem ele, há múltiplos equilíbrios (</w:t>
       </w:r>
       <w:r>
         <w:rPr>
+          <w:rFonts w:cstheme="minorBidi" w:eastAsiaTheme="minorHAnsi" w:hAnsiTheme="minorHAnsi"/>
           <w:i/>
+          <w:shd w:fill="81D41A" w:val="clear"/>
         </w:rPr>
         <w:t>sunspot equilibria</w:t>
       </w:r>
       <w:r>
         <w:rPr>
-          <w:rFonts w:eastAsia="Georgia" w:cs="Georgia"/>
+          <w:rFonts w:eastAsia="Georgia" w:cs="Georgia" w:hAnsiTheme="minorHAnsi"/>
+          <w:shd w:fill="81D41A" w:val="clear"/>
         </w:rPr>
         <w:t>) e as expectativas podem ser auto-realizáveis.</w:t>
       </w:r>

</xml_diff>